<commit_message>
Cập nhật Usecase Tổng Quát và sửa vài lỗi nhỏ
</commit_message>
<xml_diff>
--- a/Đặc tả Use Case.docx
+++ b/Đặc tả Use Case.docx
@@ -17,7 +17,9 @@
         </w:tblBorders>
         <w:tblLayout w:type="autofit"/>
         <w:tblCellMar>
+          <w:top w:w="0" w:type="dxa"/>
           <w:left w:w="108" w:type="dxa"/>
+          <w:bottom w:w="0" w:type="dxa"/>
           <w:right w:w="108" w:type="dxa"/>
         </w:tblCellMar>
       </w:tblPr>
@@ -35,6 +37,12 @@
             <w:insideH w:val="single" w:color="auto" w:sz="4" w:space="0"/>
             <w:insideV w:val="single" w:color="auto" w:sz="4" w:space="0"/>
           </w:tblBorders>
+          <w:tblCellMar>
+            <w:top w:w="0" w:type="dxa"/>
+            <w:left w:w="108" w:type="dxa"/>
+            <w:bottom w:w="0" w:type="dxa"/>
+            <w:right w:w="108" w:type="dxa"/>
+          </w:tblCellMar>
         </w:tblPrEx>
         <w:tc>
           <w:tcPr>
@@ -42,6 +50,8 @@
           </w:tcPr>
           <w:p>
             <w:pPr>
+              <w:widowControl w:val="0"/>
+              <w:jc w:val="both"/>
               <w:rPr>
                 <w:rFonts w:hint="default"/>
                 <w:b w:val="0"/>
@@ -72,6 +82,8 @@
           </w:tcPr>
           <w:p>
             <w:pPr>
+              <w:widowControl w:val="0"/>
+              <w:jc w:val="both"/>
               <w:rPr>
                 <w:rFonts w:hint="default"/>
                 <w:b w:val="0"/>
@@ -108,7 +120,9 @@
             <w:insideV w:val="single" w:color="auto" w:sz="4" w:space="0"/>
           </w:tblBorders>
           <w:tblCellMar>
+            <w:top w:w="0" w:type="dxa"/>
             <w:left w:w="108" w:type="dxa"/>
+            <w:bottom w:w="0" w:type="dxa"/>
             <w:right w:w="108" w:type="dxa"/>
           </w:tblCellMar>
         </w:tblPrEx>
@@ -118,6 +132,8 @@
           </w:tcPr>
           <w:p>
             <w:pPr>
+              <w:widowControl w:val="0"/>
+              <w:jc w:val="both"/>
               <w:rPr>
                 <w:rFonts w:hint="default"/>
                 <w:b w:val="0"/>
@@ -148,6 +164,8 @@
           </w:tcPr>
           <w:p>
             <w:pPr>
+              <w:widowControl w:val="0"/>
+              <w:jc w:val="both"/>
               <w:rPr>
                 <w:rFonts w:hint="default"/>
                 <w:b w:val="0"/>
@@ -184,7 +202,9 @@
             <w:insideV w:val="single" w:color="auto" w:sz="4" w:space="0"/>
           </w:tblBorders>
           <w:tblCellMar>
+            <w:top w:w="0" w:type="dxa"/>
             <w:left w:w="108" w:type="dxa"/>
+            <w:bottom w:w="0" w:type="dxa"/>
             <w:right w:w="108" w:type="dxa"/>
           </w:tblCellMar>
         </w:tblPrEx>
@@ -194,6 +214,8 @@
           </w:tcPr>
           <w:p>
             <w:pPr>
+              <w:widowControl w:val="0"/>
+              <w:jc w:val="both"/>
               <w:rPr>
                 <w:rFonts w:hint="default"/>
                 <w:b w:val="0"/>
@@ -224,6 +246,8 @@
           </w:tcPr>
           <w:p>
             <w:pPr>
+              <w:widowControl w:val="0"/>
+              <w:jc w:val="both"/>
               <w:rPr>
                 <w:rFonts w:hint="default"/>
                 <w:b w:val="0"/>
@@ -260,7 +284,9 @@
             <w:insideV w:val="single" w:color="auto" w:sz="4" w:space="0"/>
           </w:tblBorders>
           <w:tblCellMar>
+            <w:top w:w="0" w:type="dxa"/>
             <w:left w:w="108" w:type="dxa"/>
+            <w:bottom w:w="0" w:type="dxa"/>
             <w:right w:w="108" w:type="dxa"/>
           </w:tblCellMar>
         </w:tblPrEx>
@@ -270,6 +296,8 @@
           </w:tcPr>
           <w:p>
             <w:pPr>
+              <w:widowControl w:val="0"/>
+              <w:jc w:val="both"/>
               <w:rPr>
                 <w:rFonts w:hint="default"/>
                 <w:b w:val="0"/>
@@ -300,6 +328,8 @@
           </w:tcPr>
           <w:p>
             <w:pPr>
+              <w:widowControl w:val="0"/>
+              <w:jc w:val="both"/>
               <w:rPr>
                 <w:rFonts w:hint="default"/>
                 <w:b w:val="0"/>
@@ -336,7 +366,9 @@
             <w:insideV w:val="single" w:color="auto" w:sz="4" w:space="0"/>
           </w:tblBorders>
           <w:tblCellMar>
+            <w:top w:w="0" w:type="dxa"/>
             <w:left w:w="108" w:type="dxa"/>
+            <w:bottom w:w="0" w:type="dxa"/>
             <w:right w:w="108" w:type="dxa"/>
           </w:tblCellMar>
         </w:tblPrEx>
@@ -346,6 +378,8 @@
           </w:tcPr>
           <w:p>
             <w:pPr>
+              <w:widowControl w:val="0"/>
+              <w:jc w:val="both"/>
               <w:rPr>
                 <w:rFonts w:hint="default"/>
                 <w:b w:val="0"/>
@@ -376,6 +410,8 @@
           </w:tcPr>
           <w:p>
             <w:pPr>
+              <w:widowControl w:val="0"/>
+              <w:jc w:val="both"/>
               <w:rPr>
                 <w:rFonts w:hint="default"/>
                 <w:b w:val="0"/>
@@ -412,7 +448,9 @@
             <w:insideV w:val="single" w:color="auto" w:sz="4" w:space="0"/>
           </w:tblBorders>
           <w:tblCellMar>
+            <w:top w:w="0" w:type="dxa"/>
             <w:left w:w="108" w:type="dxa"/>
+            <w:bottom w:w="0" w:type="dxa"/>
             <w:right w:w="108" w:type="dxa"/>
           </w:tblCellMar>
         </w:tblPrEx>
@@ -422,6 +460,8 @@
           </w:tcPr>
           <w:p>
             <w:pPr>
+              <w:widowControl w:val="0"/>
+              <w:jc w:val="both"/>
               <w:rPr>
                 <w:rFonts w:hint="default"/>
                 <w:b w:val="0"/>
@@ -452,6 +492,8 @@
           </w:tcPr>
           <w:p>
             <w:pPr>
+              <w:widowControl w:val="0"/>
+              <w:jc w:val="both"/>
               <w:rPr>
                 <w:rFonts w:hint="default"/>
                 <w:b w:val="0"/>
@@ -477,6 +519,8 @@
           </w:p>
           <w:p>
             <w:pPr>
+              <w:widowControl w:val="0"/>
+              <w:jc w:val="both"/>
               <w:rPr>
                 <w:rFonts w:hint="default"/>
                 <w:b w:val="0"/>
@@ -502,6 +546,8 @@
           </w:p>
           <w:p>
             <w:pPr>
+              <w:widowControl w:val="0"/>
+              <w:jc w:val="both"/>
               <w:rPr>
                 <w:rFonts w:hint="default"/>
                 <w:b w:val="0"/>
@@ -538,7 +584,9 @@
             <w:insideV w:val="single" w:color="auto" w:sz="4" w:space="0"/>
           </w:tblBorders>
           <w:tblCellMar>
+            <w:top w:w="0" w:type="dxa"/>
             <w:left w:w="108" w:type="dxa"/>
+            <w:bottom w:w="0" w:type="dxa"/>
             <w:right w:w="108" w:type="dxa"/>
           </w:tblCellMar>
         </w:tblPrEx>
@@ -548,6 +596,8 @@
           </w:tcPr>
           <w:p>
             <w:pPr>
+              <w:widowControl w:val="0"/>
+              <w:jc w:val="both"/>
               <w:rPr>
                 <w:rFonts w:hint="default"/>
                 <w:b w:val="0"/>
@@ -578,10 +628,12 @@
           </w:tcPr>
           <w:p>
             <w:pPr>
+              <w:widowControl w:val="0"/>
               <w:numPr>
                 <w:ilvl w:val="0"/>
                 <w:numId w:val="1"/>
               </w:numPr>
+              <w:jc w:val="both"/>
               <w:rPr>
                 <w:rFonts w:hint="default"/>
                 <w:b w:val="0"/>
@@ -607,10 +659,12 @@
           </w:p>
           <w:p>
             <w:pPr>
+              <w:widowControl w:val="0"/>
               <w:numPr>
                 <w:ilvl w:val="0"/>
                 <w:numId w:val="1"/>
               </w:numPr>
+              <w:jc w:val="both"/>
               <w:rPr>
                 <w:rFonts w:hint="default"/>
                 <w:b w:val="0"/>
@@ -636,10 +690,12 @@
           </w:p>
           <w:p>
             <w:pPr>
+              <w:widowControl w:val="0"/>
               <w:numPr>
                 <w:ilvl w:val="0"/>
                 <w:numId w:val="1"/>
               </w:numPr>
+              <w:jc w:val="both"/>
               <w:rPr>
                 <w:rFonts w:hint="default"/>
                 <w:b w:val="0"/>
@@ -665,89 +721,126 @@
           </w:p>
           <w:p>
             <w:pPr>
+              <w:widowControl w:val="0"/>
               <w:numPr>
                 <w:ilvl w:val="0"/>
                 <w:numId w:val="1"/>
               </w:numPr>
-              <w:rPr>
-                <w:rFonts w:hint="default"/>
-                <w:b w:val="0"/>
-                <w:bCs w:val="0"/>
-                <w:sz w:val="20"/>
-                <w:szCs w:val="20"/>
-                <w:vertAlign w:val="baseline"/>
-                <w:lang w:val="en-US"/>
-              </w:rPr>
-            </w:pPr>
-            <w:r>
-              <w:rPr>
-                <w:rFonts w:hint="default"/>
-                <w:b w:val="0"/>
-                <w:bCs w:val="0"/>
-                <w:sz w:val="20"/>
-                <w:szCs w:val="20"/>
-                <w:vertAlign w:val="baseline"/>
-                <w:lang w:val="en-US"/>
-              </w:rPr>
-              <w:t>Thanh toán</w:t>
-            </w:r>
-          </w:p>
-          <w:p>
-            <w:pPr>
+              <w:jc w:val="both"/>
+              <w:rPr>
+                <w:rFonts w:hint="default"/>
+                <w:b w:val="0"/>
+                <w:bCs w:val="0"/>
+                <w:sz w:val="20"/>
+                <w:szCs w:val="20"/>
+                <w:vertAlign w:val="baseline"/>
+                <w:lang w:val="en-US"/>
+              </w:rPr>
+            </w:pPr>
+            <w:r>
+              <w:rPr>
+                <w:rFonts w:hint="default"/>
+                <w:b w:val="0"/>
+                <w:bCs w:val="0"/>
+                <w:sz w:val="20"/>
+                <w:szCs w:val="20"/>
+                <w:vertAlign w:val="baseline"/>
+                <w:lang w:val="en-US"/>
+              </w:rPr>
+              <w:t>Hệ thống lấy dữ liệu người dùng (số điện thoại, email, cccd, Họ Tên, Địa chỉ)</w:t>
+            </w:r>
+          </w:p>
+          <w:p>
+            <w:pPr>
+              <w:widowControl w:val="0"/>
               <w:numPr>
                 <w:ilvl w:val="0"/>
                 <w:numId w:val="1"/>
               </w:numPr>
-              <w:rPr>
-                <w:rFonts w:hint="default"/>
-                <w:b w:val="0"/>
-                <w:bCs w:val="0"/>
-                <w:sz w:val="20"/>
-                <w:szCs w:val="20"/>
-                <w:vertAlign w:val="baseline"/>
-                <w:lang w:val="en-US"/>
-              </w:rPr>
-            </w:pPr>
-            <w:r>
-              <w:rPr>
-                <w:rFonts w:hint="default"/>
-                <w:b w:val="0"/>
-                <w:bCs w:val="0"/>
-                <w:sz w:val="20"/>
-                <w:szCs w:val="20"/>
-                <w:vertAlign w:val="baseline"/>
-                <w:lang w:val="en-US"/>
-              </w:rPr>
-              <w:t>Hệ thống xác nhận thanh toán thành công và thực hiện lập phiếu đặt phòng</w:t>
-            </w:r>
-          </w:p>
-          <w:p>
-            <w:pPr>
+              <w:jc w:val="both"/>
+              <w:rPr>
+                <w:rFonts w:hint="default"/>
+                <w:b w:val="0"/>
+                <w:bCs w:val="0"/>
+                <w:sz w:val="20"/>
+                <w:szCs w:val="20"/>
+                <w:vertAlign w:val="baseline"/>
+                <w:lang w:val="en-US"/>
+              </w:rPr>
+            </w:pPr>
+            <w:r>
+              <w:rPr>
+                <w:rFonts w:hint="default"/>
+                <w:b w:val="0"/>
+                <w:bCs w:val="0"/>
+                <w:sz w:val="20"/>
+                <w:szCs w:val="20"/>
+                <w:vertAlign w:val="baseline"/>
+                <w:lang w:val="en-US"/>
+              </w:rPr>
+              <w:t>Thanh toán</w:t>
+            </w:r>
+          </w:p>
+          <w:p>
+            <w:pPr>
+              <w:widowControl w:val="0"/>
               <w:numPr>
                 <w:ilvl w:val="0"/>
                 <w:numId w:val="1"/>
               </w:numPr>
-              <w:rPr>
-                <w:rFonts w:hint="default"/>
-                <w:b w:val="0"/>
-                <w:bCs w:val="0"/>
-                <w:sz w:val="20"/>
-                <w:szCs w:val="20"/>
-                <w:vertAlign w:val="baseline"/>
-                <w:lang w:val="en-US"/>
-              </w:rPr>
-            </w:pPr>
-            <w:r>
-              <w:rPr>
-                <w:rFonts w:hint="default"/>
-                <w:b w:val="0"/>
-                <w:bCs w:val="0"/>
-                <w:sz w:val="20"/>
-                <w:szCs w:val="20"/>
-                <w:vertAlign w:val="baseline"/>
-                <w:lang w:val="en-US"/>
-              </w:rPr>
-              <w:t>Hệ thống xuất phiếu đặt phòng và gửi mail về khách hàng qua Gmail</w:t>
+              <w:jc w:val="both"/>
+              <w:rPr>
+                <w:rFonts w:hint="default"/>
+                <w:b w:val="0"/>
+                <w:bCs w:val="0"/>
+                <w:sz w:val="20"/>
+                <w:szCs w:val="20"/>
+                <w:vertAlign w:val="baseline"/>
+                <w:lang w:val="en-US"/>
+              </w:rPr>
+            </w:pPr>
+            <w:r>
+              <w:rPr>
+                <w:rFonts w:hint="default"/>
+                <w:b w:val="0"/>
+                <w:bCs w:val="0"/>
+                <w:sz w:val="20"/>
+                <w:szCs w:val="20"/>
+                <w:vertAlign w:val="baseline"/>
+                <w:lang w:val="en-US"/>
+              </w:rPr>
+              <w:t>Hệ thống xác nhận thanh toán thành công và thực hiện lập phiếu đặt phòng</w:t>
+            </w:r>
+          </w:p>
+          <w:p>
+            <w:pPr>
+              <w:widowControl w:val="0"/>
+              <w:numPr>
+                <w:ilvl w:val="0"/>
+                <w:numId w:val="1"/>
+              </w:numPr>
+              <w:jc w:val="both"/>
+              <w:rPr>
+                <w:rFonts w:hint="default"/>
+                <w:b w:val="0"/>
+                <w:bCs w:val="0"/>
+                <w:sz w:val="20"/>
+                <w:szCs w:val="20"/>
+                <w:vertAlign w:val="baseline"/>
+                <w:lang w:val="en-US"/>
+              </w:rPr>
+            </w:pPr>
+            <w:r>
+              <w:rPr>
+                <w:rFonts w:hint="default"/>
+                <w:b w:val="0"/>
+                <w:bCs w:val="0"/>
+                <w:sz w:val="20"/>
+                <w:szCs w:val="20"/>
+                <w:vertAlign w:val="baseline"/>
+                <w:lang w:val="en-US"/>
+              </w:rPr>
+              <w:t>Hệ thống lập phiếu đặt phòng và gửi mail về khách hàng qua Gmail</w:t>
             </w:r>
           </w:p>
         </w:tc>
@@ -763,7 +856,9 @@
             <w:insideV w:val="single" w:color="auto" w:sz="4" w:space="0"/>
           </w:tblBorders>
           <w:tblCellMar>
+            <w:top w:w="0" w:type="dxa"/>
             <w:left w:w="108" w:type="dxa"/>
+            <w:bottom w:w="0" w:type="dxa"/>
             <w:right w:w="108" w:type="dxa"/>
           </w:tblCellMar>
         </w:tblPrEx>
@@ -773,6 +868,8 @@
           </w:tcPr>
           <w:p>
             <w:pPr>
+              <w:widowControl w:val="0"/>
+              <w:jc w:val="both"/>
               <w:rPr>
                 <w:rFonts w:hint="default"/>
                 <w:b w:val="0"/>
@@ -803,6 +900,8 @@
           </w:tcPr>
           <w:p>
             <w:pPr>
+              <w:widowControl w:val="0"/>
+              <w:jc w:val="both"/>
               <w:rPr>
                 <w:rFonts w:hint="default"/>
                 <w:b w:val="0"/>
@@ -828,6 +927,8 @@
           </w:p>
           <w:p>
             <w:pPr>
+              <w:widowControl w:val="0"/>
+              <w:jc w:val="both"/>
               <w:rPr>
                 <w:rFonts w:hint="default"/>
                 <w:b w:val="0"/>
@@ -849,6 +950,60 @@
                 <w:lang w:val="en-US"/>
               </w:rPr>
               <w:t>Use Case tiếp tục bước 3, 4, 5 và 6</w:t>
+            </w:r>
+          </w:p>
+          <w:p>
+            <w:pPr>
+              <w:widowControl w:val="0"/>
+              <w:jc w:val="both"/>
+              <w:rPr>
+                <w:rFonts w:hint="default"/>
+                <w:b w:val="0"/>
+                <w:bCs w:val="0"/>
+                <w:sz w:val="20"/>
+                <w:szCs w:val="20"/>
+                <w:vertAlign w:val="baseline"/>
+                <w:lang w:val="en-US"/>
+              </w:rPr>
+            </w:pPr>
+            <w:r>
+              <w:rPr>
+                <w:rFonts w:hint="default"/>
+                <w:b w:val="0"/>
+                <w:bCs w:val="0"/>
+                <w:sz w:val="20"/>
+                <w:szCs w:val="20"/>
+                <w:vertAlign w:val="baseline"/>
+                <w:lang w:val="en-US"/>
+              </w:rPr>
+              <w:t>4a. Người dùng nhập thông tin người đặt phòng (Số điện thoại, Email, CCCD, Họ Tên, Địa Chỉ)</w:t>
+            </w:r>
+          </w:p>
+          <w:p>
+            <w:pPr>
+              <w:widowControl w:val="0"/>
+              <w:jc w:val="both"/>
+              <w:rPr>
+                <w:rFonts w:hint="default"/>
+                <w:b w:val="0"/>
+                <w:bCs w:val="0"/>
+                <w:sz w:val="20"/>
+                <w:szCs w:val="20"/>
+                <w:vertAlign w:val="baseline"/>
+                <w:lang w:val="en-US"/>
+              </w:rPr>
+            </w:pPr>
+            <w:r>
+              <w:rPr>
+                <w:rFonts w:hint="default"/>
+                <w:b w:val="0"/>
+                <w:bCs w:val="0"/>
+                <w:sz w:val="20"/>
+                <w:szCs w:val="20"/>
+                <w:vertAlign w:val="baseline"/>
+                <w:lang w:val="en-US"/>
+              </w:rPr>
+              <w:t>Use Case tiếp tục bước 5, 6</w:t>
             </w:r>
           </w:p>
         </w:tc>
@@ -864,7 +1019,9 @@
             <w:insideV w:val="single" w:color="auto" w:sz="4" w:space="0"/>
           </w:tblBorders>
           <w:tblCellMar>
+            <w:top w:w="0" w:type="dxa"/>
             <w:left w:w="108" w:type="dxa"/>
+            <w:bottom w:w="0" w:type="dxa"/>
             <w:right w:w="108" w:type="dxa"/>
           </w:tblCellMar>
         </w:tblPrEx>
@@ -874,6 +1031,8 @@
           </w:tcPr>
           <w:p>
             <w:pPr>
+              <w:widowControl w:val="0"/>
+              <w:jc w:val="both"/>
               <w:rPr>
                 <w:rFonts w:hint="default"/>
                 <w:b w:val="0"/>
@@ -904,6 +1063,8 @@
           </w:tcPr>
           <w:p>
             <w:pPr>
+              <w:widowControl w:val="0"/>
+              <w:jc w:val="both"/>
               <w:rPr>
                 <w:rFonts w:hint="default"/>
                 <w:b w:val="0"/>
@@ -929,6 +1090,8 @@
           </w:p>
           <w:p>
             <w:pPr>
+              <w:widowControl w:val="0"/>
+              <w:jc w:val="both"/>
               <w:rPr>
                 <w:rFonts w:hint="default"/>
                 <w:b w:val="0"/>
@@ -954,6 +1117,8 @@
           </w:p>
           <w:p>
             <w:pPr>
+              <w:widowControl w:val="0"/>
+              <w:jc w:val="both"/>
               <w:rPr>
                 <w:rFonts w:hint="default"/>
                 <w:b w:val="0"/>
@@ -979,6 +1144,8 @@
           </w:p>
           <w:p>
             <w:pPr>
+              <w:widowControl w:val="0"/>
+              <w:jc w:val="both"/>
               <w:rPr>
                 <w:rFonts w:hint="default"/>
                 <w:b w:val="0"/>
@@ -1069,6 +1236,8 @@
           </w:tcPr>
           <w:p>
             <w:pPr>
+              <w:widowControl w:val="0"/>
+              <w:jc w:val="both"/>
               <w:rPr>
                 <w:rFonts w:hint="default"/>
                 <w:b w:val="0"/>
@@ -1099,6 +1268,8 @@
           </w:tcPr>
           <w:p>
             <w:pPr>
+              <w:widowControl w:val="0"/>
+              <w:jc w:val="both"/>
               <w:rPr>
                 <w:rFonts w:hint="default"/>
                 <w:b w:val="0"/>
@@ -1147,6 +1318,8 @@
           </w:tcPr>
           <w:p>
             <w:pPr>
+              <w:widowControl w:val="0"/>
+              <w:jc w:val="both"/>
               <w:rPr>
                 <w:rFonts w:hint="default"/>
                 <w:b w:val="0"/>
@@ -1177,6 +1350,8 @@
           </w:tcPr>
           <w:p>
             <w:pPr>
+              <w:widowControl w:val="0"/>
+              <w:jc w:val="both"/>
               <w:rPr>
                 <w:rFonts w:hint="default"/>
                 <w:b w:val="0"/>
@@ -1225,6 +1400,8 @@
           </w:tcPr>
           <w:p>
             <w:pPr>
+              <w:widowControl w:val="0"/>
+              <w:jc w:val="both"/>
               <w:rPr>
                 <w:rFonts w:hint="default"/>
                 <w:b w:val="0"/>
@@ -1255,6 +1432,8 @@
           </w:tcPr>
           <w:p>
             <w:pPr>
+              <w:widowControl w:val="0"/>
+              <w:jc w:val="both"/>
               <w:rPr>
                 <w:rFonts w:hint="default"/>
                 <w:b w:val="0"/>
@@ -1303,6 +1482,8 @@
           </w:tcPr>
           <w:p>
             <w:pPr>
+              <w:widowControl w:val="0"/>
+              <w:jc w:val="both"/>
               <w:rPr>
                 <w:rFonts w:hint="default"/>
                 <w:b w:val="0"/>
@@ -1333,6 +1514,8 @@
           </w:tcPr>
           <w:p>
             <w:pPr>
+              <w:widowControl w:val="0"/>
+              <w:jc w:val="both"/>
               <w:rPr>
                 <w:rFonts w:hint="default"/>
                 <w:b w:val="0"/>
@@ -1375,12 +1558,17 @@
             <w:right w:w="108" w:type="dxa"/>
           </w:tblCellMar>
         </w:tblPrEx>
+        <w:trPr>
+          <w:trHeight w:val="225" w:hRule="exact"/>
+        </w:trPr>
         <w:tc>
           <w:tcPr>
             <w:tcW w:w="2550" w:type="dxa"/>
           </w:tcPr>
           <w:p>
             <w:pPr>
+              <w:widowControl w:val="0"/>
+              <w:jc w:val="both"/>
               <w:rPr>
                 <w:rFonts w:hint="default"/>
                 <w:b w:val="0"/>
@@ -1411,6 +1599,8 @@
           </w:tcPr>
           <w:p>
             <w:pPr>
+              <w:widowControl w:val="0"/>
+              <w:jc w:val="both"/>
               <w:rPr>
                 <w:rFonts w:hint="default"/>
                 <w:b w:val="0"/>
@@ -1453,12 +1643,17 @@
             <w:right w:w="108" w:type="dxa"/>
           </w:tblCellMar>
         </w:tblPrEx>
+        <w:trPr>
+          <w:trHeight w:val="515" w:hRule="atLeast"/>
+        </w:trPr>
         <w:tc>
           <w:tcPr>
             <w:tcW w:w="2550" w:type="dxa"/>
           </w:tcPr>
           <w:p>
             <w:pPr>
+              <w:widowControl w:val="0"/>
+              <w:jc w:val="both"/>
               <w:rPr>
                 <w:rFonts w:hint="default"/>
                 <w:b w:val="0"/>
@@ -1489,6 +1684,8 @@
           </w:tcPr>
           <w:p>
             <w:pPr>
+              <w:widowControl w:val="0"/>
+              <w:jc w:val="both"/>
               <w:rPr>
                 <w:rFonts w:hint="default"/>
                 <w:b w:val="0"/>
@@ -1514,6 +1711,8 @@
           </w:p>
           <w:p>
             <w:pPr>
+              <w:widowControl w:val="0"/>
+              <w:jc w:val="both"/>
               <w:rPr>
                 <w:rFonts w:hint="default"/>
                 <w:b w:val="0"/>
@@ -1562,6 +1761,8 @@
           </w:tcPr>
           <w:p>
             <w:pPr>
+              <w:widowControl w:val="0"/>
+              <w:jc w:val="both"/>
               <w:rPr>
                 <w:rFonts w:hint="default"/>
                 <w:b w:val="0"/>
@@ -1592,10 +1793,12 @@
           </w:tcPr>
           <w:p>
             <w:pPr>
+              <w:widowControl w:val="0"/>
               <w:numPr>
                 <w:ilvl w:val="0"/>
                 <w:numId w:val="2"/>
               </w:numPr>
+              <w:jc w:val="both"/>
               <w:rPr>
                 <w:rFonts w:hint="default"/>
                 <w:b w:val="0"/>
@@ -1621,10 +1824,12 @@
           </w:p>
           <w:p>
             <w:pPr>
+              <w:widowControl w:val="0"/>
               <w:numPr>
                 <w:ilvl w:val="0"/>
                 <w:numId w:val="2"/>
               </w:numPr>
+              <w:jc w:val="both"/>
               <w:rPr>
                 <w:rFonts w:hint="default"/>
                 <w:b w:val="0"/>
@@ -1650,10 +1855,12 @@
           </w:p>
           <w:p>
             <w:pPr>
+              <w:widowControl w:val="0"/>
               <w:numPr>
                 <w:ilvl w:val="0"/>
                 <w:numId w:val="2"/>
               </w:numPr>
+              <w:jc w:val="both"/>
               <w:rPr>
                 <w:rFonts w:hint="default"/>
                 <w:b w:val="0"/>
@@ -1679,10 +1886,12 @@
           </w:p>
           <w:p>
             <w:pPr>
+              <w:widowControl w:val="0"/>
               <w:numPr>
                 <w:ilvl w:val="0"/>
                 <w:numId w:val="2"/>
               </w:numPr>
+              <w:jc w:val="both"/>
               <w:rPr>
                 <w:rFonts w:hint="default"/>
                 <w:b w:val="0"/>
@@ -1708,10 +1917,12 @@
           </w:p>
           <w:p>
             <w:pPr>
+              <w:widowControl w:val="0"/>
               <w:numPr>
                 <w:ilvl w:val="0"/>
                 <w:numId w:val="2"/>
               </w:numPr>
+              <w:jc w:val="both"/>
               <w:rPr>
                 <w:rFonts w:hint="default"/>
                 <w:b w:val="0"/>
@@ -1737,10 +1948,12 @@
           </w:p>
           <w:p>
             <w:pPr>
+              <w:widowControl w:val="0"/>
               <w:numPr>
                 <w:ilvl w:val="0"/>
                 <w:numId w:val="2"/>
               </w:numPr>
+              <w:jc w:val="both"/>
               <w:rPr>
                 <w:rFonts w:hint="default"/>
                 <w:b w:val="0"/>
@@ -1766,10 +1979,12 @@
           </w:p>
           <w:p>
             <w:pPr>
+              <w:widowControl w:val="0"/>
               <w:numPr>
                 <w:ilvl w:val="0"/>
                 <w:numId w:val="2"/>
               </w:numPr>
+              <w:jc w:val="both"/>
               <w:rPr>
                 <w:rFonts w:hint="default"/>
                 <w:b w:val="0"/>
@@ -1818,6 +2033,8 @@
           </w:tcPr>
           <w:p>
             <w:pPr>
+              <w:widowControl w:val="0"/>
+              <w:jc w:val="both"/>
               <w:rPr>
                 <w:rFonts w:hint="default"/>
                 <w:b w:val="0"/>
@@ -1848,6 +2065,8 @@
           </w:tcPr>
           <w:p>
             <w:pPr>
+              <w:widowControl w:val="0"/>
+              <w:jc w:val="both"/>
               <w:rPr>
                 <w:rFonts w:hint="default"/>
                 <w:b w:val="0"/>
@@ -1873,6 +2092,8 @@
           </w:p>
           <w:p>
             <w:pPr>
+              <w:widowControl w:val="0"/>
+              <w:jc w:val="both"/>
               <w:rPr>
                 <w:rFonts w:hint="default"/>
                 <w:b w:val="0"/>
@@ -1898,6 +2119,8 @@
           </w:p>
           <w:p>
             <w:pPr>
+              <w:widowControl w:val="0"/>
+              <w:jc w:val="both"/>
               <w:rPr>
                 <w:rFonts w:hint="default"/>
                 <w:b w:val="0"/>
@@ -1923,6 +2146,8 @@
           </w:p>
           <w:p>
             <w:pPr>
+              <w:widowControl w:val="0"/>
+              <w:jc w:val="both"/>
               <w:rPr>
                 <w:rFonts w:hint="default"/>
                 <w:b w:val="0"/>
@@ -1971,6 +2196,8 @@
           </w:tcPr>
           <w:p>
             <w:pPr>
+              <w:widowControl w:val="0"/>
+              <w:jc w:val="both"/>
               <w:rPr>
                 <w:rFonts w:hint="default"/>
                 <w:b w:val="0"/>
@@ -2001,9 +2228,12 @@
           </w:tcPr>
           <w:p>
             <w:pPr>
+              <w:widowControl w:val="0"/>
               <w:numPr>
+                <w:ilvl w:val="0"/>
                 <w:numId w:val="0"/>
               </w:numPr>
+              <w:jc w:val="both"/>
               <w:rPr>
                 <w:rFonts w:hint="default"/>
                 <w:b w:val="0"/>
@@ -2029,9 +2259,12 @@
           </w:p>
           <w:p>
             <w:pPr>
+              <w:widowControl w:val="0"/>
               <w:numPr>
+                <w:ilvl w:val="0"/>
                 <w:numId w:val="0"/>
               </w:numPr>
+              <w:jc w:val="both"/>
               <w:rPr>
                 <w:rFonts w:hint="default"/>
                 <w:b w:val="0"/>
@@ -2057,9 +2290,12 @@
           </w:p>
           <w:p>
             <w:pPr>
+              <w:widowControl w:val="0"/>
               <w:numPr>
+                <w:ilvl w:val="0"/>
                 <w:numId w:val="0"/>
               </w:numPr>
+              <w:jc w:val="both"/>
               <w:rPr>
                 <w:rFonts w:hint="default"/>
                 <w:b w:val="0"/>
@@ -2085,9 +2321,12 @@
           </w:p>
           <w:p>
             <w:pPr>
+              <w:widowControl w:val="0"/>
               <w:numPr>
+                <w:ilvl w:val="0"/>
                 <w:numId w:val="0"/>
               </w:numPr>
+              <w:jc w:val="both"/>
               <w:rPr>
                 <w:rFonts w:hint="default"/>
                 <w:b w:val="0"/>
@@ -2113,9 +2352,12 @@
           </w:p>
           <w:p>
             <w:pPr>
+              <w:widowControl w:val="0"/>
               <w:numPr>
+                <w:ilvl w:val="0"/>
                 <w:numId w:val="0"/>
               </w:numPr>
+              <w:jc w:val="both"/>
               <w:rPr>
                 <w:rFonts w:hint="default"/>
                 <w:b w:val="0"/>
@@ -2141,9 +2383,12 @@
           </w:p>
           <w:p>
             <w:pPr>
+              <w:widowControl w:val="0"/>
               <w:numPr>
+                <w:ilvl w:val="0"/>
                 <w:numId w:val="0"/>
               </w:numPr>
+              <w:jc w:val="both"/>
               <w:rPr>
                 <w:rFonts w:hint="default"/>
                 <w:b w:val="0"/>
@@ -2234,6 +2479,8 @@
           </w:tcPr>
           <w:p>
             <w:pPr>
+              <w:widowControl w:val="0"/>
+              <w:jc w:val="both"/>
               <w:rPr>
                 <w:rFonts w:hint="default"/>
                 <w:b w:val="0"/>
@@ -2264,6 +2511,8 @@
           </w:tcPr>
           <w:p>
             <w:pPr>
+              <w:widowControl w:val="0"/>
+              <w:jc w:val="both"/>
               <w:rPr>
                 <w:rFonts w:hint="default"/>
                 <w:b w:val="0"/>
@@ -2312,6 +2561,8 @@
           </w:tcPr>
           <w:p>
             <w:pPr>
+              <w:widowControl w:val="0"/>
+              <w:jc w:val="both"/>
               <w:rPr>
                 <w:rFonts w:hint="default"/>
                 <w:b w:val="0"/>
@@ -2342,6 +2593,8 @@
           </w:tcPr>
           <w:p>
             <w:pPr>
+              <w:widowControl w:val="0"/>
+              <w:jc w:val="both"/>
               <w:rPr>
                 <w:rFonts w:hint="default"/>
                 <w:b w:val="0"/>
@@ -2390,6 +2643,8 @@
           </w:tcPr>
           <w:p>
             <w:pPr>
+              <w:widowControl w:val="0"/>
+              <w:jc w:val="both"/>
               <w:rPr>
                 <w:rFonts w:hint="default"/>
                 <w:b w:val="0"/>
@@ -2420,6 +2675,8 @@
           </w:tcPr>
           <w:p>
             <w:pPr>
+              <w:widowControl w:val="0"/>
+              <w:jc w:val="both"/>
               <w:rPr>
                 <w:rFonts w:hint="default"/>
                 <w:b w:val="0"/>
@@ -2468,6 +2725,8 @@
           </w:tcPr>
           <w:p>
             <w:pPr>
+              <w:widowControl w:val="0"/>
+              <w:jc w:val="both"/>
               <w:rPr>
                 <w:rFonts w:hint="default"/>
                 <w:b w:val="0"/>
@@ -2498,6 +2757,8 @@
           </w:tcPr>
           <w:p>
             <w:pPr>
+              <w:widowControl w:val="0"/>
+              <w:jc w:val="both"/>
               <w:rPr>
                 <w:rFonts w:hint="default"/>
                 <w:b w:val="0"/>
@@ -2546,6 +2807,8 @@
           </w:tcPr>
           <w:p>
             <w:pPr>
+              <w:widowControl w:val="0"/>
+              <w:jc w:val="both"/>
               <w:rPr>
                 <w:rFonts w:hint="default"/>
                 <w:b w:val="0"/>
@@ -2576,6 +2839,8 @@
           </w:tcPr>
           <w:p>
             <w:pPr>
+              <w:widowControl w:val="0"/>
+              <w:jc w:val="both"/>
               <w:rPr>
                 <w:rFonts w:hint="default"/>
                 <w:b w:val="0"/>
@@ -2624,6 +2889,8 @@
           </w:tcPr>
           <w:p>
             <w:pPr>
+              <w:widowControl w:val="0"/>
+              <w:jc w:val="both"/>
               <w:rPr>
                 <w:rFonts w:hint="default"/>
                 <w:b w:val="0"/>
@@ -2654,6 +2921,8 @@
           </w:tcPr>
           <w:p>
             <w:pPr>
+              <w:widowControl w:val="0"/>
+              <w:jc w:val="both"/>
               <w:rPr>
                 <w:rFonts w:hint="default"/>
                 <w:b w:val="0"/>
@@ -2679,6 +2948,8 @@
           </w:p>
           <w:p>
             <w:pPr>
+              <w:widowControl w:val="0"/>
+              <w:jc w:val="both"/>
               <w:rPr>
                 <w:rFonts w:hint="default"/>
                 <w:b w:val="0"/>
@@ -2730,6 +3001,8 @@
           </w:tcPr>
           <w:p>
             <w:pPr>
+              <w:widowControl w:val="0"/>
+              <w:jc w:val="both"/>
               <w:rPr>
                 <w:rFonts w:hint="default"/>
                 <w:b w:val="0"/>
@@ -2760,10 +3033,12 @@
           </w:tcPr>
           <w:p>
             <w:pPr>
+              <w:widowControl w:val="0"/>
               <w:numPr>
                 <w:ilvl w:val="0"/>
                 <w:numId w:val="3"/>
               </w:numPr>
+              <w:jc w:val="both"/>
               <w:rPr>
                 <w:rFonts w:hint="default"/>
                 <w:b w:val="0"/>
@@ -2789,10 +3064,12 @@
           </w:p>
           <w:p>
             <w:pPr>
+              <w:widowControl w:val="0"/>
               <w:numPr>
                 <w:ilvl w:val="0"/>
                 <w:numId w:val="3"/>
               </w:numPr>
+              <w:jc w:val="both"/>
               <w:rPr>
                 <w:rFonts w:hint="default"/>
                 <w:b w:val="0"/>
@@ -2818,10 +3095,12 @@
           </w:p>
           <w:p>
             <w:pPr>
+              <w:widowControl w:val="0"/>
               <w:numPr>
                 <w:ilvl w:val="0"/>
                 <w:numId w:val="3"/>
               </w:numPr>
+              <w:jc w:val="both"/>
               <w:rPr>
                 <w:rFonts w:hint="default"/>
                 <w:b w:val="0"/>
@@ -2847,39 +3126,43 @@
           </w:p>
           <w:p>
             <w:pPr>
+              <w:widowControl w:val="0"/>
               <w:numPr>
                 <w:ilvl w:val="0"/>
                 <w:numId w:val="3"/>
               </w:numPr>
-              <w:rPr>
-                <w:rFonts w:hint="default"/>
-                <w:b w:val="0"/>
-                <w:bCs w:val="0"/>
-                <w:sz w:val="20"/>
-                <w:szCs w:val="20"/>
-                <w:vertAlign w:val="baseline"/>
-                <w:lang w:val="en-US"/>
-              </w:rPr>
-            </w:pPr>
-            <w:r>
-              <w:rPr>
-                <w:rFonts w:hint="default"/>
-                <w:b w:val="0"/>
-                <w:bCs w:val="0"/>
-                <w:sz w:val="20"/>
-                <w:szCs w:val="20"/>
-                <w:vertAlign w:val="baseline"/>
-                <w:lang w:val="en-US"/>
-              </w:rPr>
-              <w:t>Hệ thống xuất hóa đơn</w:t>
-            </w:r>
-          </w:p>
-          <w:p>
-            <w:pPr>
+              <w:jc w:val="both"/>
+              <w:rPr>
+                <w:rFonts w:hint="default"/>
+                <w:b w:val="0"/>
+                <w:bCs w:val="0"/>
+                <w:sz w:val="20"/>
+                <w:szCs w:val="20"/>
+                <w:vertAlign w:val="baseline"/>
+                <w:lang w:val="en-US"/>
+              </w:rPr>
+            </w:pPr>
+            <w:r>
+              <w:rPr>
+                <w:rFonts w:hint="default"/>
+                <w:b w:val="0"/>
+                <w:bCs w:val="0"/>
+                <w:sz w:val="20"/>
+                <w:szCs w:val="20"/>
+                <w:vertAlign w:val="baseline"/>
+                <w:lang w:val="en-US"/>
+              </w:rPr>
+              <w:t>Hệ thống lập hóa đơn</w:t>
+            </w:r>
+          </w:p>
+          <w:p>
+            <w:pPr>
+              <w:widowControl w:val="0"/>
               <w:numPr>
                 <w:ilvl w:val="0"/>
                 <w:numId w:val="3"/>
               </w:numPr>
+              <w:jc w:val="both"/>
               <w:rPr>
                 <w:rFonts w:hint="default"/>
                 <w:b w:val="0"/>
@@ -2902,6 +3185,8 @@
               </w:rPr>
               <w:t>Hệ thống thông báo cho khách hàng qua Gmail</w:t>
             </w:r>
+            <w:bookmarkStart w:id="0" w:name="_GoBack"/>
+            <w:bookmarkEnd w:id="0"/>
           </w:p>
         </w:tc>
       </w:tr>
@@ -2928,6 +3213,8 @@
           </w:tcPr>
           <w:p>
             <w:pPr>
+              <w:widowControl w:val="0"/>
+              <w:jc w:val="both"/>
               <w:rPr>
                 <w:rFonts w:hint="default"/>
                 <w:b w:val="0"/>
@@ -2958,6 +3245,8 @@
           </w:tcPr>
           <w:p>
             <w:pPr>
+              <w:widowControl w:val="0"/>
+              <w:jc w:val="both"/>
               <w:rPr>
                 <w:rFonts w:hint="default"/>
                 <w:b w:val="0"/>
@@ -2983,6 +3272,8 @@
           </w:p>
           <w:p>
             <w:pPr>
+              <w:widowControl w:val="0"/>
+              <w:jc w:val="both"/>
               <w:rPr>
                 <w:rFonts w:hint="default"/>
                 <w:b w:val="0"/>
@@ -3008,6 +3299,8 @@
           </w:p>
           <w:p>
             <w:pPr>
+              <w:widowControl w:val="0"/>
+              <w:jc w:val="both"/>
               <w:rPr>
                 <w:rFonts w:hint="default"/>
                 <w:b w:val="0"/>
@@ -3033,6 +3326,8 @@
           </w:p>
           <w:p>
             <w:pPr>
+              <w:widowControl w:val="0"/>
+              <w:jc w:val="both"/>
               <w:rPr>
                 <w:rFonts w:hint="default"/>
                 <w:b w:val="0"/>
@@ -3081,6 +3376,8 @@
           </w:tcPr>
           <w:p>
             <w:pPr>
+              <w:widowControl w:val="0"/>
+              <w:jc w:val="both"/>
               <w:rPr>
                 <w:rFonts w:hint="default"/>
                 <w:b w:val="0"/>
@@ -3111,10 +3408,12 @@
           </w:tcPr>
           <w:p>
             <w:pPr>
+              <w:widowControl w:val="0"/>
               <w:numPr>
                 <w:ilvl w:val="0"/>
                 <w:numId w:val="0"/>
               </w:numPr>
+              <w:jc w:val="both"/>
               <w:rPr>
                 <w:rFonts w:hint="default"/>
                 <w:b w:val="0"/>
@@ -3140,10 +3439,12 @@
           </w:p>
           <w:p>
             <w:pPr>
+              <w:widowControl w:val="0"/>
               <w:numPr>
                 <w:ilvl w:val="0"/>
                 <w:numId w:val="0"/>
               </w:numPr>
+              <w:jc w:val="both"/>
               <w:rPr>
                 <w:rFonts w:hint="default"/>
                 <w:b w:val="0"/>
@@ -3234,6 +3535,8 @@
           </w:tcPr>
           <w:p>
             <w:pPr>
+              <w:widowControl w:val="0"/>
+              <w:jc w:val="both"/>
               <w:rPr>
                 <w:rFonts w:hint="default"/>
                 <w:b w:val="0"/>
@@ -3264,6 +3567,8 @@
           </w:tcPr>
           <w:p>
             <w:pPr>
+              <w:widowControl w:val="0"/>
+              <w:jc w:val="both"/>
               <w:rPr>
                 <w:rFonts w:hint="default"/>
                 <w:b w:val="0"/>
@@ -3312,6 +3617,8 @@
           </w:tcPr>
           <w:p>
             <w:pPr>
+              <w:widowControl w:val="0"/>
+              <w:jc w:val="both"/>
               <w:rPr>
                 <w:rFonts w:hint="default"/>
                 <w:b w:val="0"/>
@@ -3342,6 +3649,8 @@
           </w:tcPr>
           <w:p>
             <w:pPr>
+              <w:widowControl w:val="0"/>
+              <w:jc w:val="both"/>
               <w:rPr>
                 <w:rFonts w:hint="default"/>
                 <w:b w:val="0"/>
@@ -3390,6 +3699,8 @@
           </w:tcPr>
           <w:p>
             <w:pPr>
+              <w:widowControl w:val="0"/>
+              <w:jc w:val="both"/>
               <w:rPr>
                 <w:rFonts w:hint="default"/>
                 <w:b w:val="0"/>
@@ -3420,6 +3731,8 @@
           </w:tcPr>
           <w:p>
             <w:pPr>
+              <w:widowControl w:val="0"/>
+              <w:jc w:val="both"/>
               <w:rPr>
                 <w:rFonts w:hint="default"/>
                 <w:b w:val="0"/>
@@ -3468,6 +3781,8 @@
           </w:tcPr>
           <w:p>
             <w:pPr>
+              <w:widowControl w:val="0"/>
+              <w:jc w:val="both"/>
               <w:rPr>
                 <w:rFonts w:hint="default"/>
                 <w:b w:val="0"/>
@@ -3498,6 +3813,8 @@
           </w:tcPr>
           <w:p>
             <w:pPr>
+              <w:widowControl w:val="0"/>
+              <w:jc w:val="both"/>
               <w:rPr>
                 <w:rFonts w:hint="default"/>
                 <w:b w:val="0"/>
@@ -3546,6 +3863,8 @@
           </w:tcPr>
           <w:p>
             <w:pPr>
+              <w:widowControl w:val="0"/>
+              <w:jc w:val="both"/>
               <w:rPr>
                 <w:rFonts w:hint="default"/>
                 <w:b w:val="0"/>
@@ -3576,6 +3895,8 @@
           </w:tcPr>
           <w:p>
             <w:pPr>
+              <w:widowControl w:val="0"/>
+              <w:jc w:val="both"/>
               <w:rPr>
                 <w:rFonts w:hint="default"/>
                 <w:b w:val="0"/>
@@ -3624,6 +3945,8 @@
           </w:tcPr>
           <w:p>
             <w:pPr>
+              <w:widowControl w:val="0"/>
+              <w:jc w:val="both"/>
               <w:rPr>
                 <w:rFonts w:hint="default"/>
                 <w:b w:val="0"/>
@@ -3654,6 +3977,8 @@
           </w:tcPr>
           <w:p>
             <w:pPr>
+              <w:widowControl w:val="0"/>
+              <w:jc w:val="both"/>
               <w:rPr>
                 <w:rFonts w:hint="default"/>
                 <w:b w:val="0"/>
@@ -3679,6 +4004,8 @@
           </w:p>
           <w:p>
             <w:pPr>
+              <w:widowControl w:val="0"/>
+              <w:jc w:val="both"/>
               <w:rPr>
                 <w:rFonts w:hint="default"/>
                 <w:b w:val="0"/>
@@ -3704,6 +4031,8 @@
           </w:p>
           <w:p>
             <w:pPr>
+              <w:widowControl w:val="0"/>
+              <w:jc w:val="both"/>
               <w:rPr>
                 <w:rFonts w:hint="default"/>
                 <w:b w:val="0"/>
@@ -3755,6 +4084,8 @@
           </w:tcPr>
           <w:p>
             <w:pPr>
+              <w:widowControl w:val="0"/>
+              <w:jc w:val="both"/>
               <w:rPr>
                 <w:rFonts w:hint="default"/>
                 <w:b w:val="0"/>
@@ -3785,10 +4116,12 @@
           </w:tcPr>
           <w:p>
             <w:pPr>
+              <w:widowControl w:val="0"/>
               <w:numPr>
                 <w:ilvl w:val="0"/>
                 <w:numId w:val="4"/>
               </w:numPr>
+              <w:jc w:val="both"/>
               <w:rPr>
                 <w:rFonts w:hint="default"/>
                 <w:b w:val="0"/>
@@ -3814,10 +4147,12 @@
           </w:p>
           <w:p>
             <w:pPr>
+              <w:widowControl w:val="0"/>
               <w:numPr>
                 <w:ilvl w:val="0"/>
                 <w:numId w:val="4"/>
               </w:numPr>
+              <w:jc w:val="both"/>
               <w:rPr>
                 <w:rFonts w:hint="default"/>
                 <w:b w:val="0"/>
@@ -3866,6 +4201,8 @@
           </w:tcPr>
           <w:p>
             <w:pPr>
+              <w:widowControl w:val="0"/>
+              <w:jc w:val="both"/>
               <w:rPr>
                 <w:rFonts w:hint="default"/>
                 <w:b w:val="0"/>
@@ -3896,6 +4233,8 @@
           </w:tcPr>
           <w:p>
             <w:pPr>
+              <w:widowControl w:val="0"/>
+              <w:jc w:val="both"/>
               <w:rPr>
                 <w:rFonts w:hint="default"/>
                 <w:b w:val="0"/>
@@ -3944,6 +4283,8 @@
           </w:tcPr>
           <w:p>
             <w:pPr>
+              <w:widowControl w:val="0"/>
+              <w:jc w:val="both"/>
               <w:rPr>
                 <w:rFonts w:hint="default"/>
                 <w:b w:val="0"/>
@@ -3974,10 +4315,12 @@
           </w:tcPr>
           <w:p>
             <w:pPr>
+              <w:widowControl w:val="0"/>
               <w:numPr>
                 <w:ilvl w:val="0"/>
                 <w:numId w:val="0"/>
               </w:numPr>
+              <w:jc w:val="both"/>
               <w:rPr>
                 <w:rFonts w:hint="default"/>
                 <w:b w:val="0"/>
@@ -4003,10 +4346,12 @@
           </w:p>
           <w:p>
             <w:pPr>
+              <w:widowControl w:val="0"/>
               <w:numPr>
                 <w:ilvl w:val="0"/>
                 <w:numId w:val="0"/>
               </w:numPr>
+              <w:jc w:val="both"/>
               <w:rPr>
                 <w:rFonts w:hint="default"/>
                 <w:b w:val="0"/>
@@ -4032,10 +4377,12 @@
           </w:p>
           <w:p>
             <w:pPr>
+              <w:widowControl w:val="0"/>
               <w:numPr>
                 <w:ilvl w:val="0"/>
                 <w:numId w:val="0"/>
               </w:numPr>
+              <w:jc w:val="both"/>
               <w:rPr>
                 <w:rFonts w:hint="default"/>
                 <w:b w:val="0"/>
@@ -4061,10 +4408,12 @@
           </w:p>
           <w:p>
             <w:pPr>
+              <w:widowControl w:val="0"/>
               <w:numPr>
                 <w:ilvl w:val="0"/>
                 <w:numId w:val="0"/>
               </w:numPr>
+              <w:jc w:val="both"/>
               <w:rPr>
                 <w:rFonts w:hint="default"/>
                 <w:b w:val="0"/>
@@ -4090,10 +4439,12 @@
           </w:p>
           <w:p>
             <w:pPr>
+              <w:widowControl w:val="0"/>
               <w:numPr>
                 <w:ilvl w:val="0"/>
                 <w:numId w:val="0"/>
               </w:numPr>
+              <w:jc w:val="both"/>
               <w:rPr>
                 <w:rFonts w:hint="default"/>
                 <w:b w:val="0"/>
@@ -4119,10 +4470,12 @@
           </w:p>
           <w:p>
             <w:pPr>
+              <w:widowControl w:val="0"/>
               <w:numPr>
                 <w:ilvl w:val="0"/>
                 <w:numId w:val="0"/>
               </w:numPr>
+              <w:jc w:val="both"/>
               <w:rPr>
                 <w:rFonts w:hint="default"/>
                 <w:b w:val="0"/>
@@ -4156,8 +4509,6 @@
           <w:lang w:val="en-US"/>
         </w:rPr>
       </w:pPr>
-      <w:bookmarkStart w:id="0" w:name="_GoBack"/>
-      <w:bookmarkEnd w:id="0"/>
     </w:p>
     <w:sectPr>
       <w:pgSz w:w="11906" w:h="16838"/>
@@ -4310,7 +4661,7 @@
     <w:lsdException w:qFormat="1" w:unhideWhenUsed="0" w:uiPriority="0" w:semiHidden="0" w:name="Title"/>
     <w:lsdException w:unhideWhenUsed="0" w:uiPriority="0" w:semiHidden="0" w:name="Closing"/>
     <w:lsdException w:unhideWhenUsed="0" w:uiPriority="0" w:semiHidden="0" w:name="Signature"/>
-    <w:lsdException w:unhideWhenUsed="0" w:uiPriority="0" w:name="Default Paragraph Font"/>
+    <w:lsdException w:qFormat="1" w:unhideWhenUsed="0" w:uiPriority="0" w:name="Default Paragraph Font"/>
     <w:lsdException w:unhideWhenUsed="0" w:uiPriority="0" w:semiHidden="0" w:name="Body Text"/>
     <w:lsdException w:unhideWhenUsed="0" w:uiPriority="0" w:semiHidden="0" w:name="Body Text Indent"/>
     <w:lsdException w:unhideWhenUsed="0" w:uiPriority="0" w:semiHidden="0" w:name="List Continue"/>
@@ -4348,7 +4699,7 @@
     <w:lsdException w:unhideWhenUsed="0" w:uiPriority="0" w:semiHidden="0" w:name="HTML Sample"/>
     <w:lsdException w:unhideWhenUsed="0" w:uiPriority="0" w:semiHidden="0" w:name="HTML Typewriter"/>
     <w:lsdException w:unhideWhenUsed="0" w:uiPriority="0" w:semiHidden="0" w:name="HTML Variable"/>
-    <w:lsdException w:unhideWhenUsed="0" w:uiPriority="0" w:name="Normal Table"/>
+    <w:lsdException w:qFormat="1" w:unhideWhenUsed="0" w:uiPriority="0" w:name="Normal Table"/>
     <w:lsdException w:unhideWhenUsed="0" w:uiPriority="0" w:semiHidden="0" w:name="annotation subject"/>
     <w:lsdException w:unhideWhenUsed="0" w:uiPriority="0" w:semiHidden="0" w:name="Table Simple 1"/>
     <w:lsdException w:unhideWhenUsed="0" w:uiPriority="0" w:semiHidden="0" w:name="Table Simple 2"/>
@@ -4506,11 +4857,13 @@
   <w:style w:type="character" w:default="1" w:styleId="2">
     <w:name w:val="Default Paragraph Font"/>
     <w:semiHidden/>
+    <w:qFormat/>
     <w:uiPriority w:val="0"/>
   </w:style>
   <w:style w:type="table" w:default="1" w:styleId="3">
     <w:name w:val="Normal Table"/>
     <w:semiHidden/>
+    <w:qFormat/>
     <w:uiPriority w:val="0"/>
     <w:tblPr>
       <w:tblCellMar>

</xml_diff>

<commit_message>
cap nhat class diagram
</commit_message>
<xml_diff>
--- a/Đặc tả Use Case.docx
+++ b/Đặc tả Use Case.docx
@@ -37,12 +37,6 @@
             <w:insideH w:val="single" w:color="auto" w:sz="4" w:space="0"/>
             <w:insideV w:val="single" w:color="auto" w:sz="4" w:space="0"/>
           </w:tblBorders>
-          <w:tblCellMar>
-            <w:top w:w="0" w:type="dxa"/>
-            <w:left w:w="108" w:type="dxa"/>
-            <w:bottom w:w="0" w:type="dxa"/>
-            <w:right w:w="108" w:type="dxa"/>
-          </w:tblCellMar>
         </w:tblPrEx>
         <w:tc>
           <w:tcPr>
@@ -716,7 +710,7 @@
                 <w:vertAlign w:val="baseline"/>
                 <w:lang w:val="en-US"/>
               </w:rPr>
-              <w:t>Hệ thống Kiểm tra tình trạng phòng (trống)</w:t>
+              <w:t>Hệ thống Kiểm tra tình trạng phòng (trống) và thời gian hợp lệ</w:t>
             </w:r>
           </w:p>
           <w:p>
@@ -748,6 +742,37 @@
                 <w:lang w:val="en-US"/>
               </w:rPr>
               <w:t>Hệ thống lấy dữ liệu người dùng (số điện thoại, email, cccd, Họ Tên, Địa chỉ)</w:t>
+            </w:r>
+          </w:p>
+          <w:p>
+            <w:pPr>
+              <w:widowControl w:val="0"/>
+              <w:numPr>
+                <w:ilvl w:val="0"/>
+                <w:numId w:val="1"/>
+              </w:numPr>
+              <w:jc w:val="both"/>
+              <w:rPr>
+                <w:rFonts w:hint="default"/>
+                <w:b w:val="0"/>
+                <w:bCs w:val="0"/>
+                <w:sz w:val="20"/>
+                <w:szCs w:val="20"/>
+                <w:vertAlign w:val="baseline"/>
+                <w:lang w:val="en-US"/>
+              </w:rPr>
+            </w:pPr>
+            <w:r>
+              <w:rPr>
+                <w:rFonts w:hint="default"/>
+                <w:b w:val="0"/>
+                <w:bCs w:val="0"/>
+                <w:sz w:val="20"/>
+                <w:szCs w:val="20"/>
+                <w:vertAlign w:val="baseline"/>
+                <w:lang w:val="en-US"/>
+              </w:rPr>
+              <w:t>Hệ thống kiểm tra số lượng khách hàng cho phép ( Tối đa 3 khách hàng)</w:t>
             </w:r>
           </w:p>
           <w:p>
@@ -922,34 +947,34 @@
                 <w:vertAlign w:val="baseline"/>
                 <w:lang w:val="en-US"/>
               </w:rPr>
-              <w:t>2a. Người dùng tìm kiếm phòng sau đó mới chọn phòng</w:t>
-            </w:r>
-          </w:p>
-          <w:p>
-            <w:pPr>
-              <w:widowControl w:val="0"/>
-              <w:jc w:val="both"/>
-              <w:rPr>
-                <w:rFonts w:hint="default"/>
-                <w:b w:val="0"/>
-                <w:bCs w:val="0"/>
-                <w:sz w:val="20"/>
-                <w:szCs w:val="20"/>
-                <w:vertAlign w:val="baseline"/>
-                <w:lang w:val="en-US"/>
-              </w:rPr>
-            </w:pPr>
-            <w:r>
-              <w:rPr>
-                <w:rFonts w:hint="default"/>
-                <w:b w:val="0"/>
-                <w:bCs w:val="0"/>
-                <w:sz w:val="20"/>
-                <w:szCs w:val="20"/>
-                <w:vertAlign w:val="baseline"/>
-                <w:lang w:val="en-US"/>
-              </w:rPr>
-              <w:t>Use Case tiếp tục bước 3, 4, 5 và 6</w:t>
+              <w:t>3a. Người dùng tìm kiếm phòng sau đó mới chọn phòng</w:t>
+            </w:r>
+          </w:p>
+          <w:p>
+            <w:pPr>
+              <w:widowControl w:val="0"/>
+              <w:jc w:val="both"/>
+              <w:rPr>
+                <w:rFonts w:hint="default"/>
+                <w:b w:val="0"/>
+                <w:bCs w:val="0"/>
+                <w:sz w:val="20"/>
+                <w:szCs w:val="20"/>
+                <w:vertAlign w:val="baseline"/>
+                <w:lang w:val="en-US"/>
+              </w:rPr>
+            </w:pPr>
+            <w:r>
+              <w:rPr>
+                <w:rFonts w:hint="default"/>
+                <w:b w:val="0"/>
+                <w:bCs w:val="0"/>
+                <w:sz w:val="20"/>
+                <w:szCs w:val="20"/>
+                <w:vertAlign w:val="baseline"/>
+                <w:lang w:val="en-US"/>
+              </w:rPr>
+              <w:t>Use Case tiếp tục bước 4, 5, 6, 7, 8</w:t>
             </w:r>
           </w:p>
           <w:p>
@@ -1003,7 +1028,7 @@
                 <w:vertAlign w:val="baseline"/>
                 <w:lang w:val="en-US"/>
               </w:rPr>
-              <w:t>Use Case tiếp tục bước 5, 6</w:t>
+              <w:t>Use Case tiếp tục bước 5,6,7,8</w:t>
             </w:r>
           </w:p>
         </w:tc>
@@ -1085,7 +1110,7 @@
                 <w:vertAlign w:val="baseline"/>
                 <w:lang w:val="en-US"/>
               </w:rPr>
-              <w:t>3a. Hệ thống kiểm tra thấy phòng đã có người sử dụng</w:t>
+              <w:t>3a. Hệ thống kiểm tra thấy phòng đã có người sử dụng hoặc ngày nhận phòng so với ngày đặt quá 28 ngày</w:t>
             </w:r>
           </w:p>
           <w:p>
@@ -1139,34 +1164,88 @@
                 <w:vertAlign w:val="baseline"/>
                 <w:lang w:val="en-US"/>
               </w:rPr>
-              <w:t>4a. Hệ thống xác nhận thanh toán thất bại</w:t>
-            </w:r>
-          </w:p>
-          <w:p>
-            <w:pPr>
-              <w:widowControl w:val="0"/>
-              <w:jc w:val="both"/>
-              <w:rPr>
-                <w:rFonts w:hint="default"/>
-                <w:b w:val="0"/>
-                <w:bCs w:val="0"/>
-                <w:sz w:val="20"/>
-                <w:szCs w:val="20"/>
-                <w:vertAlign w:val="baseline"/>
-                <w:lang w:val="en-US"/>
-              </w:rPr>
-            </w:pPr>
-            <w:r>
-              <w:rPr>
-                <w:rFonts w:hint="default"/>
-                <w:b w:val="0"/>
-                <w:bCs w:val="0"/>
-                <w:sz w:val="20"/>
-                <w:szCs w:val="20"/>
-                <w:vertAlign w:val="baseline"/>
-                <w:lang w:val="en-US"/>
-              </w:rPr>
-              <w:t>Trở về bước 3</w:t>
+              <w:t>5a. Hệ thống kiểm tra số lượng khách hàng thấy đã qua số người cho phép ( 3 người )</w:t>
+            </w:r>
+          </w:p>
+          <w:p>
+            <w:pPr>
+              <w:widowControl w:val="0"/>
+              <w:jc w:val="both"/>
+              <w:rPr>
+                <w:rFonts w:hint="default"/>
+                <w:b w:val="0"/>
+                <w:bCs w:val="0"/>
+                <w:sz w:val="20"/>
+                <w:szCs w:val="20"/>
+                <w:vertAlign w:val="baseline"/>
+                <w:lang w:val="en-US"/>
+              </w:rPr>
+            </w:pPr>
+            <w:r>
+              <w:rPr>
+                <w:rFonts w:hint="default"/>
+                <w:b w:val="0"/>
+                <w:bCs w:val="0"/>
+                <w:sz w:val="20"/>
+                <w:szCs w:val="20"/>
+                <w:vertAlign w:val="baseline"/>
+                <w:lang w:val="en-US"/>
+              </w:rPr>
+              <w:t>Hiển thị cảnh báo</w:t>
+            </w:r>
+          </w:p>
+          <w:p>
+            <w:pPr>
+              <w:widowControl w:val="0"/>
+              <w:jc w:val="both"/>
+              <w:rPr>
+                <w:rFonts w:hint="default"/>
+                <w:b w:val="0"/>
+                <w:bCs w:val="0"/>
+                <w:sz w:val="20"/>
+                <w:szCs w:val="20"/>
+                <w:vertAlign w:val="baseline"/>
+                <w:lang w:val="en-US"/>
+              </w:rPr>
+            </w:pPr>
+            <w:r>
+              <w:rPr>
+                <w:rFonts w:hint="default"/>
+                <w:b w:val="0"/>
+                <w:bCs w:val="0"/>
+                <w:sz w:val="20"/>
+                <w:szCs w:val="20"/>
+                <w:vertAlign w:val="baseline"/>
+                <w:lang w:val="en-US"/>
+              </w:rPr>
+              <w:t>7a. Hệ thống xác nhận thanh toán thất bại</w:t>
+            </w:r>
+          </w:p>
+          <w:p>
+            <w:pPr>
+              <w:widowControl w:val="0"/>
+              <w:jc w:val="both"/>
+              <w:rPr>
+                <w:rFonts w:hint="default"/>
+                <w:b w:val="0"/>
+                <w:bCs w:val="0"/>
+                <w:sz w:val="20"/>
+                <w:szCs w:val="20"/>
+                <w:vertAlign w:val="baseline"/>
+                <w:lang w:val="en-US"/>
+              </w:rPr>
+            </w:pPr>
+            <w:r>
+              <w:rPr>
+                <w:rFonts w:hint="default"/>
+                <w:b w:val="0"/>
+                <w:bCs w:val="0"/>
+                <w:sz w:val="20"/>
+                <w:szCs w:val="20"/>
+                <w:vertAlign w:val="baseline"/>
+                <w:lang w:val="en-US"/>
+              </w:rPr>
+              <w:t>Trở về bước 6</w:t>
             </w:r>
           </w:p>
         </w:tc>
@@ -1912,6 +1991,68 @@
                 <w:vertAlign w:val="baseline"/>
                 <w:lang w:val="en-US"/>
               </w:rPr>
+              <w:t>Nhân viên nhập thông tin khách hàng</w:t>
+            </w:r>
+          </w:p>
+          <w:p>
+            <w:pPr>
+              <w:widowControl w:val="0"/>
+              <w:numPr>
+                <w:ilvl w:val="0"/>
+                <w:numId w:val="2"/>
+              </w:numPr>
+              <w:jc w:val="both"/>
+              <w:rPr>
+                <w:rFonts w:hint="default"/>
+                <w:b w:val="0"/>
+                <w:bCs w:val="0"/>
+                <w:sz w:val="20"/>
+                <w:szCs w:val="20"/>
+                <w:vertAlign w:val="baseline"/>
+                <w:lang w:val="en-US"/>
+              </w:rPr>
+            </w:pPr>
+            <w:r>
+              <w:rPr>
+                <w:rFonts w:hint="default"/>
+                <w:b w:val="0"/>
+                <w:bCs w:val="0"/>
+                <w:sz w:val="20"/>
+                <w:szCs w:val="20"/>
+                <w:vertAlign w:val="baseline"/>
+                <w:lang w:val="en-US"/>
+              </w:rPr>
+              <w:t>Hệ thống kiểm tra số lượng khách hàng cho phép ( Tối đa 3 khách hàng)</w:t>
+            </w:r>
+          </w:p>
+          <w:p>
+            <w:pPr>
+              <w:widowControl w:val="0"/>
+              <w:numPr>
+                <w:ilvl w:val="0"/>
+                <w:numId w:val="2"/>
+              </w:numPr>
+              <w:jc w:val="both"/>
+              <w:rPr>
+                <w:rFonts w:hint="default"/>
+                <w:b w:val="0"/>
+                <w:bCs w:val="0"/>
+                <w:sz w:val="20"/>
+                <w:szCs w:val="20"/>
+                <w:vertAlign w:val="baseline"/>
+                <w:lang w:val="en-US"/>
+              </w:rPr>
+            </w:pPr>
+            <w:r>
+              <w:rPr>
+                <w:rFonts w:hint="default"/>
+                <w:b w:val="0"/>
+                <w:bCs w:val="0"/>
+                <w:sz w:val="20"/>
+                <w:szCs w:val="20"/>
+                <w:vertAlign w:val="baseline"/>
+                <w:lang w:val="en-US"/>
+              </w:rPr>
               <w:t>Nhân viên tiến hành thanh toán</w:t>
             </w:r>
           </w:p>
@@ -2114,7 +2255,7 @@
                 <w:vertAlign w:val="baseline"/>
                 <w:lang w:val="en-US"/>
               </w:rPr>
-              <w:t>Use Case tiếp tục bước 3, 4, 5, 6, 7</w:t>
+              <w:t>Use Case tiếp tục bước 3, 4, 5, 6, 7, 8, 9</w:t>
             </w:r>
           </w:p>
           <w:p>
@@ -2168,7 +2309,7 @@
                 <w:vertAlign w:val="baseline"/>
                 <w:lang w:val="en-US"/>
               </w:rPr>
-              <w:t>Use Case bỏ qua bước 3, 4, 5 thực hiện tiếp tục bước 6, 7</w:t>
+              <w:t>Use Case bỏ qua bước 3, 4, 5 thực hiện tiếp tục bước 6, 7, 8, 9</w:t>
             </w:r>
           </w:p>
         </w:tc>
@@ -2316,7 +2457,69 @@
                 <w:vertAlign w:val="baseline"/>
                 <w:lang w:val="en-US"/>
               </w:rPr>
-              <w:t>5a. Hệ thống xác nhận thanh toán không thành công</w:t>
+              <w:t>5a. Hệ thống kiểm tra thấy quá số lượng khách tối đa cho phép ( 3 người )</w:t>
+            </w:r>
+          </w:p>
+          <w:p>
+            <w:pPr>
+              <w:widowControl w:val="0"/>
+              <w:numPr>
+                <w:ilvl w:val="0"/>
+                <w:numId w:val="0"/>
+              </w:numPr>
+              <w:jc w:val="both"/>
+              <w:rPr>
+                <w:rFonts w:hint="default"/>
+                <w:b w:val="0"/>
+                <w:bCs w:val="0"/>
+                <w:sz w:val="20"/>
+                <w:szCs w:val="20"/>
+                <w:vertAlign w:val="baseline"/>
+                <w:lang w:val="en-US"/>
+              </w:rPr>
+            </w:pPr>
+            <w:r>
+              <w:rPr>
+                <w:rFonts w:hint="default"/>
+                <w:b w:val="0"/>
+                <w:bCs w:val="0"/>
+                <w:sz w:val="20"/>
+                <w:szCs w:val="20"/>
+                <w:vertAlign w:val="baseline"/>
+                <w:lang w:val="en-US"/>
+              </w:rPr>
+              <w:t>Hiển thị cảnh báo</w:t>
+            </w:r>
+          </w:p>
+          <w:p>
+            <w:pPr>
+              <w:widowControl w:val="0"/>
+              <w:numPr>
+                <w:ilvl w:val="0"/>
+                <w:numId w:val="0"/>
+              </w:numPr>
+              <w:jc w:val="both"/>
+              <w:rPr>
+                <w:rFonts w:hint="default"/>
+                <w:b w:val="0"/>
+                <w:bCs w:val="0"/>
+                <w:sz w:val="20"/>
+                <w:szCs w:val="20"/>
+                <w:vertAlign w:val="baseline"/>
+                <w:lang w:val="en-US"/>
+              </w:rPr>
+            </w:pPr>
+            <w:r>
+              <w:rPr>
+                <w:rFonts w:hint="default"/>
+                <w:b w:val="0"/>
+                <w:bCs w:val="0"/>
+                <w:sz w:val="20"/>
+                <w:szCs w:val="20"/>
+                <w:vertAlign w:val="baseline"/>
+                <w:lang w:val="en-US"/>
+              </w:rPr>
+              <w:t>7a. Hệ thống xác nhận thanh toán không thành công</w:t>
             </w:r>
           </w:p>
           <w:p>
@@ -3090,7 +3293,7 @@
                 <w:vertAlign w:val="baseline"/>
                 <w:lang w:val="en-US"/>
               </w:rPr>
-              <w:t>Nhân viên hoặc khách hàng chọn thanh toán qua Banking</w:t>
+              <w:t>Hệ thống kiểm tra số lượng khách và quốc tịch khách nếu có khách hàng thứ 3 thì phụ thu 25%, nếu có khách nước ngoài thì nhân hệ số 1,5</w:t>
             </w:r>
           </w:p>
           <w:p>
@@ -3121,7 +3324,7 @@
                 <w:vertAlign w:val="baseline"/>
                 <w:lang w:val="en-US"/>
               </w:rPr>
-              <w:t>Hệ thống xác thực thanh toán thành công</w:t>
+              <w:t>Nhân viên hoặc khách hàng chọn thanh toán qua Banking</w:t>
             </w:r>
           </w:p>
           <w:p>
@@ -3152,7 +3355,7 @@
                 <w:vertAlign w:val="baseline"/>
                 <w:lang w:val="en-US"/>
               </w:rPr>
-              <w:t>Hệ thống lập hóa đơn</w:t>
+              <w:t>Hệ thống xác thực thanh toán thành công</w:t>
             </w:r>
           </w:p>
           <w:p>
@@ -3183,10 +3386,39 @@
                 <w:vertAlign w:val="baseline"/>
                 <w:lang w:val="en-US"/>
               </w:rPr>
+              <w:t>Hệ thống lập hóa đơn</w:t>
+            </w:r>
+          </w:p>
+          <w:p>
+            <w:pPr>
+              <w:widowControl w:val="0"/>
+              <w:numPr>
+                <w:ilvl w:val="0"/>
+                <w:numId w:val="3"/>
+              </w:numPr>
+              <w:jc w:val="both"/>
+              <w:rPr>
+                <w:rFonts w:hint="default"/>
+                <w:b w:val="0"/>
+                <w:bCs w:val="0"/>
+                <w:sz w:val="20"/>
+                <w:szCs w:val="20"/>
+                <w:vertAlign w:val="baseline"/>
+                <w:lang w:val="en-US"/>
+              </w:rPr>
+            </w:pPr>
+            <w:r>
+              <w:rPr>
+                <w:rFonts w:hint="default"/>
+                <w:b w:val="0"/>
+                <w:bCs w:val="0"/>
+                <w:sz w:val="20"/>
+                <w:szCs w:val="20"/>
+                <w:vertAlign w:val="baseline"/>
+                <w:lang w:val="en-US"/>
+              </w:rPr>
               <w:t>Hệ thống thông báo cho khách hàng qua Gmail</w:t>
             </w:r>
-            <w:bookmarkStart w:id="0" w:name="_GoBack"/>
-            <w:bookmarkEnd w:id="0"/>
           </w:p>
         </w:tc>
       </w:tr>
@@ -3267,88 +3499,88 @@
                 <w:vertAlign w:val="baseline"/>
                 <w:lang w:val="en-US"/>
               </w:rPr>
-              <w:t>2a. Nhân viên hoặc khách hàng chọn thanh toán qua Papal</w:t>
-            </w:r>
-          </w:p>
-          <w:p>
-            <w:pPr>
-              <w:widowControl w:val="0"/>
-              <w:jc w:val="both"/>
-              <w:rPr>
-                <w:rFonts w:hint="default"/>
-                <w:b w:val="0"/>
-                <w:bCs w:val="0"/>
-                <w:sz w:val="20"/>
-                <w:szCs w:val="20"/>
-                <w:vertAlign w:val="baseline"/>
-                <w:lang w:val="en-US"/>
-              </w:rPr>
-            </w:pPr>
-            <w:r>
-              <w:rPr>
-                <w:rFonts w:hint="default"/>
-                <w:b w:val="0"/>
-                <w:bCs w:val="0"/>
-                <w:sz w:val="20"/>
-                <w:szCs w:val="20"/>
-                <w:vertAlign w:val="baseline"/>
-                <w:lang w:val="en-US"/>
-              </w:rPr>
-              <w:t>Tiếp tục bước 3, 4, 5</w:t>
-            </w:r>
-          </w:p>
-          <w:p>
-            <w:pPr>
-              <w:widowControl w:val="0"/>
-              <w:jc w:val="both"/>
-              <w:rPr>
-                <w:rFonts w:hint="default"/>
-                <w:b w:val="0"/>
-                <w:bCs w:val="0"/>
-                <w:sz w:val="20"/>
-                <w:szCs w:val="20"/>
-                <w:vertAlign w:val="baseline"/>
-                <w:lang w:val="en-US"/>
-              </w:rPr>
-            </w:pPr>
-            <w:r>
-              <w:rPr>
-                <w:rFonts w:hint="default"/>
-                <w:b w:val="0"/>
-                <w:bCs w:val="0"/>
-                <w:sz w:val="20"/>
-                <w:szCs w:val="20"/>
-                <w:vertAlign w:val="baseline"/>
-                <w:lang w:val="en-US"/>
-              </w:rPr>
-              <w:t>2b. Nhân viên hoặc khách hàng chọn thanh toán tiền mặt</w:t>
-            </w:r>
-          </w:p>
-          <w:p>
-            <w:pPr>
-              <w:widowControl w:val="0"/>
-              <w:jc w:val="both"/>
-              <w:rPr>
-                <w:rFonts w:hint="default"/>
-                <w:b w:val="0"/>
-                <w:bCs w:val="0"/>
-                <w:sz w:val="20"/>
-                <w:szCs w:val="20"/>
-                <w:vertAlign w:val="baseline"/>
-                <w:lang w:val="en-US"/>
-              </w:rPr>
-            </w:pPr>
-            <w:r>
-              <w:rPr>
-                <w:rFonts w:hint="default"/>
-                <w:b w:val="0"/>
-                <w:bCs w:val="0"/>
-                <w:sz w:val="20"/>
-                <w:szCs w:val="20"/>
-                <w:vertAlign w:val="baseline"/>
-                <w:lang w:val="en-US"/>
-              </w:rPr>
-              <w:t>Tiếp tục bước 3, 4, 5</w:t>
+              <w:t>3a. Nhân viên hoặc khách hàng chọn thanh toán qua Papal</w:t>
+            </w:r>
+          </w:p>
+          <w:p>
+            <w:pPr>
+              <w:widowControl w:val="0"/>
+              <w:jc w:val="both"/>
+              <w:rPr>
+                <w:rFonts w:hint="default"/>
+                <w:b w:val="0"/>
+                <w:bCs w:val="0"/>
+                <w:sz w:val="20"/>
+                <w:szCs w:val="20"/>
+                <w:vertAlign w:val="baseline"/>
+                <w:lang w:val="en-US"/>
+              </w:rPr>
+            </w:pPr>
+            <w:r>
+              <w:rPr>
+                <w:rFonts w:hint="default"/>
+                <w:b w:val="0"/>
+                <w:bCs w:val="0"/>
+                <w:sz w:val="20"/>
+                <w:szCs w:val="20"/>
+                <w:vertAlign w:val="baseline"/>
+                <w:lang w:val="en-US"/>
+              </w:rPr>
+              <w:t>Tiếp tục bước 4, 5, 6</w:t>
+            </w:r>
+          </w:p>
+          <w:p>
+            <w:pPr>
+              <w:widowControl w:val="0"/>
+              <w:jc w:val="both"/>
+              <w:rPr>
+                <w:rFonts w:hint="default"/>
+                <w:b w:val="0"/>
+                <w:bCs w:val="0"/>
+                <w:sz w:val="20"/>
+                <w:szCs w:val="20"/>
+                <w:vertAlign w:val="baseline"/>
+                <w:lang w:val="en-US"/>
+              </w:rPr>
+            </w:pPr>
+            <w:r>
+              <w:rPr>
+                <w:rFonts w:hint="default"/>
+                <w:b w:val="0"/>
+                <w:bCs w:val="0"/>
+                <w:sz w:val="20"/>
+                <w:szCs w:val="20"/>
+                <w:vertAlign w:val="baseline"/>
+                <w:lang w:val="en-US"/>
+              </w:rPr>
+              <w:t>3b. Nhân viên hoặc khách hàng chọn thanh toán tiền mặt</w:t>
+            </w:r>
+          </w:p>
+          <w:p>
+            <w:pPr>
+              <w:widowControl w:val="0"/>
+              <w:jc w:val="both"/>
+              <w:rPr>
+                <w:rFonts w:hint="default"/>
+                <w:b w:val="0"/>
+                <w:bCs w:val="0"/>
+                <w:sz w:val="20"/>
+                <w:szCs w:val="20"/>
+                <w:vertAlign w:val="baseline"/>
+                <w:lang w:val="en-US"/>
+              </w:rPr>
+            </w:pPr>
+            <w:r>
+              <w:rPr>
+                <w:rFonts w:hint="default"/>
+                <w:b w:val="0"/>
+                <w:bCs w:val="0"/>
+                <w:sz w:val="20"/>
+                <w:szCs w:val="20"/>
+                <w:vertAlign w:val="baseline"/>
+                <w:lang w:val="en-US"/>
+              </w:rPr>
+              <w:t>Tiếp tục bước 4, 5, 6</w:t>
             </w:r>
           </w:p>
         </w:tc>
@@ -3434,7 +3666,7 @@
                 <w:vertAlign w:val="baseline"/>
                 <w:lang w:val="en-US"/>
               </w:rPr>
-              <w:t>3a. Hệ thống xác thực thanh toán không thành công</w:t>
+              <w:t>4a. Hệ thống xác thực thanh toán không thành công</w:t>
             </w:r>
           </w:p>
           <w:p>
@@ -3465,8 +3697,10 @@
                 <w:vertAlign w:val="baseline"/>
                 <w:lang w:val="en-US"/>
               </w:rPr>
-              <w:t>Quay lại bước 2</w:t>
-            </w:r>
+              <w:t>Quay lại bước 3</w:t>
+            </w:r>
+            <w:bookmarkStart w:id="0" w:name="_GoBack"/>
+            <w:bookmarkEnd w:id="0"/>
           </w:p>
         </w:tc>
       </w:tr>

</xml_diff>